<commit_message>
NUEVAS PANTALLAS DEL PROGRAMA LISTAS
</commit_message>
<xml_diff>
--- a/ENTREGA 1/RODAS_Y_RIVERA.docx
+++ b/ENTREGA 1/RODAS_Y_RIVERA.docx
@@ -546,7 +546,23 @@
           <w:sz w:val="24"/>
           <w:szCs w:val="24"/>
         </w:rPr>
-        <w:t xml:space="preserve">Además de eso, también es importante destacar otro rol fundamental de las entidades bancarias, y es la posibilidad de prestar dinero y generar planes de financiaron a particulares. Dicho en otras palabras, el banco ayuda a cientos de ciudadanos a tener algunas posibilidades que normalmente no podrían tener: como construir una casa o iniciar un negocio. </w:t>
+        <w:t xml:space="preserve">Además de eso, también es importante destacar otro rol fundamental de las entidades bancarias, y es la posibilidad de prestar dinero y generar planes de </w:t>
+      </w:r>
+      <w:r>
+        <w:rPr>
+          <w:rFonts w:asciiTheme="majorHAnsi" w:hAnsiTheme="majorHAnsi" w:cstheme="majorHAnsi"/>
+          <w:sz w:val="24"/>
+          <w:szCs w:val="24"/>
+        </w:rPr>
+        <w:t>financiación</w:t>
+      </w:r>
+      <w:r>
+        <w:rPr>
+          <w:rFonts w:asciiTheme="majorHAnsi" w:hAnsiTheme="majorHAnsi" w:cstheme="majorHAnsi"/>
+          <w:sz w:val="24"/>
+          <w:szCs w:val="24"/>
+        </w:rPr>
+        <w:t xml:space="preserve"> a particulares. Dicho en otras palabras, el banco ayuda a cientos de ciudadanos a tener algunas posibilidades que normalmente no podrían tener: como construir una casa o iniciar un negocio. </w:t>
       </w:r>
     </w:p>
     <w:p>
@@ -5877,7 +5893,7 @@
                     <pic:cNvPicPr/>
                   </pic:nvPicPr>
                   <pic:blipFill rotWithShape="1">
-                    <a:blip r:embed="rId5" cstate="print">
+                    <a:blip r:embed="rId6" cstate="print">
                       <a:extLst>
                         <a:ext uri="{28A0092B-C50C-407E-A947-70E740481C1C}">
                           <a14:useLocalDpi xmlns:a14="http://schemas.microsoft.com/office/drawing/2010/main" val="0"/>
@@ -5973,63 +5989,7 @@
           <w:sz w:val="24"/>
           <w:szCs w:val="24"/>
         </w:rPr>
-        <w:t xml:space="preserve"> La segunda sección son de recursos compartidos, es decir, donde se podrá realizar la gran mayoría de acciones del sistema: agregar (banco, sucursal, cliente, empleado, servicio, cuenta, eps y beneficio). Buscar </w:t>
-      </w:r>
-      <w:r>
-        <w:rPr>
-          <w:rFonts w:asciiTheme="majorHAnsi" w:hAnsiTheme="majorHAnsi" w:cstheme="majorHAnsi"/>
-          <w:sz w:val="24"/>
-          <w:szCs w:val="24"/>
-        </w:rPr>
-        <w:t>(banco, sucursal, cliente, empleado, servicio, cuenta, eps y beneficio).</w:t>
-      </w:r>
-      <w:r>
-        <w:rPr>
-          <w:rFonts w:asciiTheme="majorHAnsi" w:hAnsiTheme="majorHAnsi" w:cstheme="majorHAnsi"/>
-          <w:sz w:val="24"/>
-          <w:szCs w:val="24"/>
-        </w:rPr>
-        <w:t xml:space="preserve"> Eliminar </w:t>
-      </w:r>
-      <w:r>
-        <w:rPr>
-          <w:rFonts w:asciiTheme="majorHAnsi" w:hAnsiTheme="majorHAnsi" w:cstheme="majorHAnsi"/>
-          <w:sz w:val="24"/>
-          <w:szCs w:val="24"/>
-        </w:rPr>
-        <w:t>(banco, sucursal, cliente, empleado, servicio, cuenta, eps y beneficio).</w:t>
-      </w:r>
-      <w:r>
-        <w:rPr>
-          <w:rFonts w:asciiTheme="majorHAnsi" w:hAnsiTheme="majorHAnsi" w:cstheme="majorHAnsi"/>
-          <w:sz w:val="24"/>
-          <w:szCs w:val="24"/>
-        </w:rPr>
-        <w:t xml:space="preserve"> Generar informe </w:t>
-      </w:r>
-      <w:r>
-        <w:rPr>
-          <w:rFonts w:asciiTheme="majorHAnsi" w:hAnsiTheme="majorHAnsi" w:cstheme="majorHAnsi"/>
-          <w:sz w:val="24"/>
-          <w:szCs w:val="24"/>
-        </w:rPr>
-        <w:t>(banco, sucursal, cliente, empleado, servicio, cuenta, eps y beneficio).</w:t>
-      </w:r>
-      <w:r>
-        <w:rPr>
-          <w:rFonts w:asciiTheme="majorHAnsi" w:hAnsiTheme="majorHAnsi" w:cstheme="majorHAnsi"/>
-          <w:sz w:val="24"/>
-          <w:szCs w:val="24"/>
-        </w:rPr>
-        <w:t xml:space="preserve"> Mover </w:t>
-      </w:r>
-      <w:r>
-        <w:rPr>
-          <w:rFonts w:asciiTheme="majorHAnsi" w:hAnsiTheme="majorHAnsi" w:cstheme="majorHAnsi"/>
-          <w:sz w:val="24"/>
-          <w:szCs w:val="24"/>
-        </w:rPr>
-        <w:t>(sucursal, cliente, empleado, servicio, cuenta, eps y beneficio).</w:t>
+        <w:t xml:space="preserve"> La segunda sección son de recursos compartidos, es decir, donde se podrá realizar la gran mayoría de acciones del sistema: agregar (banco, sucursal, cliente, empleado, servicio, cuenta, eps y beneficio). Buscar (banco, sucursal, cliente, empleado, servicio, cuenta, eps y beneficio). Eliminar (banco, sucursal, cliente, empleado, servicio, cuenta, eps y beneficio). Generar informe (banco, sucursal, cliente, empleado, servicio, cuenta, eps y beneficio). Mover (sucursal, cliente, empleado, servicio, cuenta, eps y beneficio).</w:t>
       </w:r>
       <w:r>
         <w:rPr>
@@ -6109,7 +6069,7 @@
                     <pic:cNvPicPr/>
                   </pic:nvPicPr>
                   <pic:blipFill>
-                    <a:blip r:embed="rId6" cstate="print">
+                    <a:blip r:embed="rId7" cstate="print">
                       <a:extLst>
                         <a:ext uri="{28A0092B-C50C-407E-A947-70E740481C1C}">
                           <a14:useLocalDpi xmlns:a14="http://schemas.microsoft.com/office/drawing/2010/main" val="0"/>
@@ -6237,7 +6197,7 @@
                     <pic:cNvPicPr/>
                   </pic:nvPicPr>
                   <pic:blipFill>
-                    <a:blip r:embed="rId7" cstate="print">
+                    <a:blip r:embed="rId8" cstate="print">
                       <a:extLst>
                         <a:ext uri="{28A0092B-C50C-407E-A947-70E740481C1C}">
                           <a14:useLocalDpi xmlns:a14="http://schemas.microsoft.com/office/drawing/2010/main" val="0"/>
@@ -6343,7 +6303,7 @@
                     <pic:cNvPicPr/>
                   </pic:nvPicPr>
                   <pic:blipFill>
-                    <a:blip r:embed="rId8" cstate="print">
+                    <a:blip r:embed="rId9" cstate="print">
                       <a:extLst>
                         <a:ext uri="{28A0092B-C50C-407E-A947-70E740481C1C}">
                           <a14:useLocalDpi xmlns:a14="http://schemas.microsoft.com/office/drawing/2010/main" val="0"/>
@@ -6458,7 +6418,7 @@
                     <pic:cNvPicPr/>
                   </pic:nvPicPr>
                   <pic:blipFill>
-                    <a:blip r:embed="rId9" cstate="print">
+                    <a:blip r:embed="rId10" cstate="print">
                       <a:extLst>
                         <a:ext uri="{28A0092B-C50C-407E-A947-70E740481C1C}">
                           <a14:useLocalDpi xmlns:a14="http://schemas.microsoft.com/office/drawing/2010/main" val="0"/>
@@ -6588,7 +6548,7 @@
                     <pic:cNvPicPr/>
                   </pic:nvPicPr>
                   <pic:blipFill>
-                    <a:blip r:embed="rId10" cstate="print">
+                    <a:blip r:embed="rId11" cstate="print">
                       <a:extLst>
                         <a:ext uri="{28A0092B-C50C-407E-A947-70E740481C1C}">
                           <a14:useLocalDpi xmlns:a14="http://schemas.microsoft.com/office/drawing/2010/main" val="0"/>
@@ -6695,7 +6655,7 @@
                     <pic:cNvPicPr/>
                   </pic:nvPicPr>
                   <pic:blipFill>
-                    <a:blip r:embed="rId11" cstate="print">
+                    <a:blip r:embed="rId12" cstate="print">
                       <a:extLst>
                         <a:ext uri="{28A0092B-C50C-407E-A947-70E740481C1C}">
                           <a14:useLocalDpi xmlns:a14="http://schemas.microsoft.com/office/drawing/2010/main" val="0"/>
@@ -6797,7 +6757,7 @@
                     <pic:cNvPicPr/>
                   </pic:nvPicPr>
                   <pic:blipFill>
-                    <a:blip r:embed="rId12" cstate="print">
+                    <a:blip r:embed="rId13" cstate="print">
                       <a:extLst>
                         <a:ext uri="{28A0092B-C50C-407E-A947-70E740481C1C}">
                           <a14:useLocalDpi xmlns:a14="http://schemas.microsoft.com/office/drawing/2010/main" val="0"/>
@@ -6947,7 +6907,7 @@
                     <pic:cNvPicPr/>
                   </pic:nvPicPr>
                   <pic:blipFill>
-                    <a:blip r:embed="rId13" cstate="print">
+                    <a:blip r:embed="rId14" cstate="print">
                       <a:extLst>
                         <a:ext uri="{28A0092B-C50C-407E-A947-70E740481C1C}">
                           <a14:useLocalDpi xmlns:a14="http://schemas.microsoft.com/office/drawing/2010/main" val="0"/>
@@ -7077,7 +7037,7 @@
                     <pic:cNvPicPr/>
                   </pic:nvPicPr>
                   <pic:blipFill>
-                    <a:blip r:embed="rId14" cstate="print">
+                    <a:blip r:embed="rId15" cstate="print">
                       <a:extLst>
                         <a:ext uri="{28A0092B-C50C-407E-A947-70E740481C1C}">
                           <a14:useLocalDpi xmlns:a14="http://schemas.microsoft.com/office/drawing/2010/main" val="0"/>
@@ -7203,7 +7163,7 @@
                     <pic:cNvPicPr/>
                   </pic:nvPicPr>
                   <pic:blipFill>
-                    <a:blip r:embed="rId15" cstate="print">
+                    <a:blip r:embed="rId16" cstate="print">
                       <a:extLst>
                         <a:ext uri="{28A0092B-C50C-407E-A947-70E740481C1C}">
                           <a14:useLocalDpi xmlns:a14="http://schemas.microsoft.com/office/drawing/2010/main" val="0"/>
@@ -7301,7 +7261,7 @@
                     <pic:cNvPicPr/>
                   </pic:nvPicPr>
                   <pic:blipFill>
-                    <a:blip r:embed="rId16" cstate="print">
+                    <a:blip r:embed="rId17" cstate="print">
                       <a:extLst>
                         <a:ext uri="{28A0092B-C50C-407E-A947-70E740481C1C}">
                           <a14:useLocalDpi xmlns:a14="http://schemas.microsoft.com/office/drawing/2010/main" val="0"/>
@@ -7371,6 +7331,1102 @@
           <w:szCs w:val="24"/>
         </w:rPr>
         <w:t xml:space="preserve"> 12 del sistema y se mostrara al usuario en el caso tal que digite un valor incorrecto en la pantalla 11. Como por ejemplo: alguna letra, un valor mayor al que tiene en la cuenta en el caso de retiro, entre otros. </w:t>
+      </w:r>
+    </w:p>
+    <w:p>
+      <w:pPr>
+        <w:jc w:val="both"/>
+        <w:rPr>
+          <w:rFonts w:asciiTheme="majorHAnsi" w:hAnsiTheme="majorHAnsi" w:cstheme="majorHAnsi"/>
+          <w:sz w:val="24"/>
+          <w:szCs w:val="24"/>
+        </w:rPr>
+      </w:pPr>
+    </w:p>
+    <w:p>
+      <w:pPr>
+        <w:jc w:val="both"/>
+        <w:rPr>
+          <w:rFonts w:asciiTheme="majorHAnsi" w:hAnsiTheme="majorHAnsi" w:cstheme="majorHAnsi"/>
+          <w:sz w:val="24"/>
+          <w:szCs w:val="24"/>
+        </w:rPr>
+      </w:pPr>
+    </w:p>
+    <w:p>
+      <w:pPr>
+        <w:jc w:val="both"/>
+        <w:rPr>
+          <w:rFonts w:asciiTheme="majorHAnsi" w:hAnsiTheme="majorHAnsi" w:cstheme="majorHAnsi"/>
+          <w:sz w:val="24"/>
+          <w:szCs w:val="24"/>
+        </w:rPr>
+      </w:pPr>
+    </w:p>
+    <w:p>
+      <w:pPr>
+        <w:jc w:val="both"/>
+        <w:rPr>
+          <w:rFonts w:asciiTheme="majorHAnsi" w:hAnsiTheme="majorHAnsi" w:cstheme="majorHAnsi"/>
+          <w:sz w:val="24"/>
+          <w:szCs w:val="24"/>
+        </w:rPr>
+      </w:pPr>
+    </w:p>
+    <w:p>
+      <w:pPr>
+        <w:jc w:val="both"/>
+        <w:rPr>
+          <w:rFonts w:asciiTheme="majorHAnsi" w:hAnsiTheme="majorHAnsi" w:cstheme="majorHAnsi"/>
+          <w:sz w:val="24"/>
+          <w:szCs w:val="24"/>
+        </w:rPr>
+      </w:pPr>
+    </w:p>
+    <w:p>
+      <w:pPr>
+        <w:jc w:val="both"/>
+        <w:rPr>
+          <w:rFonts w:asciiTheme="majorHAnsi" w:hAnsiTheme="majorHAnsi" w:cstheme="majorHAnsi"/>
+          <w:sz w:val="24"/>
+          <w:szCs w:val="24"/>
+        </w:rPr>
+      </w:pPr>
+    </w:p>
+    <w:p>
+      <w:pPr>
+        <w:jc w:val="both"/>
+        <w:rPr>
+          <w:rFonts w:asciiTheme="majorHAnsi" w:hAnsiTheme="majorHAnsi" w:cstheme="majorHAnsi"/>
+          <w:sz w:val="24"/>
+          <w:szCs w:val="24"/>
+        </w:rPr>
+      </w:pPr>
+      <w:r>
+        <w:rPr>
+          <w:noProof/>
+        </w:rPr>
+        <w:lastRenderedPageBreak/>
+        <w:drawing>
+          <wp:anchor distT="0" distB="0" distL="114300" distR="114300" simplePos="0" relativeHeight="251670528" behindDoc="0" locked="0" layoutInCell="1" allowOverlap="1" wp14:anchorId="3BA8EDFA" wp14:editId="5E6397DC">
+            <wp:simplePos x="0" y="0"/>
+            <wp:positionH relativeFrom="margin">
+              <wp:align>center</wp:align>
+            </wp:positionH>
+            <wp:positionV relativeFrom="margin">
+              <wp:align>top</wp:align>
+            </wp:positionV>
+            <wp:extent cx="4172712" cy="2913888"/>
+            <wp:effectExtent l="0" t="0" r="0" b="1270"/>
+            <wp:wrapSquare wrapText="bothSides"/>
+            <wp:docPr id="2" name="Imagen 2" descr="Captura de pantalla de un celular&#10;&#10;Descripción generada automáticamente"/>
+            <wp:cNvGraphicFramePr>
+              <a:graphicFrameLocks xmlns:a="http://schemas.openxmlformats.org/drawingml/2006/main" noChangeAspect="1"/>
+            </wp:cNvGraphicFramePr>
+            <a:graphic xmlns:a="http://schemas.openxmlformats.org/drawingml/2006/main">
+              <a:graphicData uri="http://schemas.openxmlformats.org/drawingml/2006/picture">
+                <pic:pic xmlns:pic="http://schemas.openxmlformats.org/drawingml/2006/picture">
+                  <pic:nvPicPr>
+                    <pic:cNvPr id="2" name="13.jpeg"/>
+                    <pic:cNvPicPr/>
+                  </pic:nvPicPr>
+                  <pic:blipFill>
+                    <a:blip r:embed="rId18" cstate="print">
+                      <a:extLst>
+                        <a:ext uri="{28A0092B-C50C-407E-A947-70E740481C1C}">
+                          <a14:useLocalDpi xmlns:a14="http://schemas.microsoft.com/office/drawing/2010/main" val="0"/>
+                        </a:ext>
+                      </a:extLst>
+                    </a:blip>
+                    <a:stretch>
+                      <a:fillRect/>
+                    </a:stretch>
+                  </pic:blipFill>
+                  <pic:spPr>
+                    <a:xfrm>
+                      <a:off x="0" y="0"/>
+                      <a:ext cx="4172712" cy="2913888"/>
+                    </a:xfrm>
+                    <a:prstGeom prst="rect">
+                      <a:avLst/>
+                    </a:prstGeom>
+                  </pic:spPr>
+                </pic:pic>
+              </a:graphicData>
+            </a:graphic>
+          </wp:anchor>
+        </w:drawing>
+      </w:r>
+    </w:p>
+    <w:p>
+      <w:pPr>
+        <w:jc w:val="both"/>
+        <w:rPr>
+          <w:rFonts w:asciiTheme="majorHAnsi" w:hAnsiTheme="majorHAnsi" w:cstheme="majorHAnsi"/>
+          <w:sz w:val="24"/>
+          <w:szCs w:val="24"/>
+        </w:rPr>
+      </w:pPr>
+    </w:p>
+    <w:p>
+      <w:pPr>
+        <w:jc w:val="both"/>
+        <w:rPr>
+          <w:rFonts w:asciiTheme="majorHAnsi" w:hAnsiTheme="majorHAnsi" w:cstheme="majorHAnsi"/>
+          <w:sz w:val="24"/>
+          <w:szCs w:val="24"/>
+        </w:rPr>
+      </w:pPr>
+    </w:p>
+    <w:p>
+      <w:pPr>
+        <w:jc w:val="both"/>
+        <w:rPr>
+          <w:rFonts w:asciiTheme="majorHAnsi" w:hAnsiTheme="majorHAnsi" w:cstheme="majorHAnsi"/>
+          <w:sz w:val="24"/>
+          <w:szCs w:val="24"/>
+        </w:rPr>
+      </w:pPr>
+    </w:p>
+    <w:p>
+      <w:pPr>
+        <w:jc w:val="both"/>
+        <w:rPr>
+          <w:rFonts w:asciiTheme="majorHAnsi" w:hAnsiTheme="majorHAnsi" w:cstheme="majorHAnsi"/>
+          <w:sz w:val="24"/>
+          <w:szCs w:val="24"/>
+        </w:rPr>
+      </w:pPr>
+    </w:p>
+    <w:p>
+      <w:pPr>
+        <w:jc w:val="both"/>
+        <w:rPr>
+          <w:rFonts w:asciiTheme="majorHAnsi" w:hAnsiTheme="majorHAnsi" w:cstheme="majorHAnsi"/>
+          <w:sz w:val="24"/>
+          <w:szCs w:val="24"/>
+        </w:rPr>
+      </w:pPr>
+    </w:p>
+    <w:p>
+      <w:pPr>
+        <w:jc w:val="both"/>
+        <w:rPr>
+          <w:rFonts w:asciiTheme="majorHAnsi" w:hAnsiTheme="majorHAnsi" w:cstheme="majorHAnsi"/>
+          <w:sz w:val="24"/>
+          <w:szCs w:val="24"/>
+        </w:rPr>
+      </w:pPr>
+    </w:p>
+    <w:p>
+      <w:pPr>
+        <w:jc w:val="both"/>
+        <w:rPr>
+          <w:rFonts w:asciiTheme="majorHAnsi" w:hAnsiTheme="majorHAnsi" w:cstheme="majorHAnsi"/>
+          <w:sz w:val="24"/>
+          <w:szCs w:val="24"/>
+        </w:rPr>
+      </w:pPr>
+    </w:p>
+    <w:p>
+      <w:pPr>
+        <w:jc w:val="both"/>
+        <w:rPr>
+          <w:rFonts w:asciiTheme="majorHAnsi" w:hAnsiTheme="majorHAnsi" w:cstheme="majorHAnsi"/>
+          <w:sz w:val="24"/>
+          <w:szCs w:val="24"/>
+        </w:rPr>
+      </w:pPr>
+    </w:p>
+    <w:p>
+      <w:pPr>
+        <w:jc w:val="both"/>
+        <w:rPr>
+          <w:rFonts w:asciiTheme="majorHAnsi" w:hAnsiTheme="majorHAnsi" w:cstheme="majorHAnsi"/>
+          <w:sz w:val="24"/>
+          <w:szCs w:val="24"/>
+        </w:rPr>
+      </w:pPr>
+    </w:p>
+    <w:p>
+      <w:pPr>
+        <w:pStyle w:val="Prrafodelista"/>
+        <w:numPr>
+          <w:ilvl w:val="0"/>
+          <w:numId w:val="20"/>
+        </w:numPr>
+        <w:jc w:val="both"/>
+        <w:rPr>
+          <w:rFonts w:asciiTheme="majorHAnsi" w:hAnsiTheme="majorHAnsi" w:cstheme="majorHAnsi"/>
+          <w:sz w:val="24"/>
+          <w:szCs w:val="24"/>
+        </w:rPr>
+      </w:pPr>
+      <w:r>
+        <w:rPr>
+          <w:rFonts w:asciiTheme="majorHAnsi" w:hAnsiTheme="majorHAnsi" w:cstheme="majorHAnsi"/>
+          <w:sz w:val="24"/>
+          <w:szCs w:val="24"/>
+        </w:rPr>
+        <w:t xml:space="preserve">Esta es la pantalla para agregar un banco al pantalla. Como se puede ver en la imagen representada, tendrá dos botones para realizar acciones: el primero, claramente para agregar el banco con los datos escritos con anterioridad. El segundo, para regresar a la ventana principal del programa. </w:t>
+      </w:r>
+    </w:p>
+    <w:p>
+      <w:pPr>
+        <w:pStyle w:val="Prrafodelista"/>
+        <w:jc w:val="both"/>
+        <w:rPr>
+          <w:rFonts w:asciiTheme="majorHAnsi" w:hAnsiTheme="majorHAnsi" w:cstheme="majorHAnsi"/>
+          <w:sz w:val="24"/>
+          <w:szCs w:val="24"/>
+        </w:rPr>
+      </w:pPr>
+    </w:p>
+    <w:p>
+      <w:pPr>
+        <w:pStyle w:val="Prrafodelista"/>
+        <w:jc w:val="both"/>
+        <w:rPr>
+          <w:rFonts w:asciiTheme="majorHAnsi" w:hAnsiTheme="majorHAnsi" w:cstheme="majorHAnsi"/>
+          <w:sz w:val="24"/>
+          <w:szCs w:val="24"/>
+        </w:rPr>
+      </w:pPr>
+    </w:p>
+    <w:p>
+      <w:pPr>
+        <w:pStyle w:val="Prrafodelista"/>
+        <w:jc w:val="both"/>
+        <w:rPr>
+          <w:rFonts w:asciiTheme="majorHAnsi" w:hAnsiTheme="majorHAnsi" w:cstheme="majorHAnsi"/>
+          <w:sz w:val="24"/>
+          <w:szCs w:val="24"/>
+        </w:rPr>
+      </w:pPr>
+    </w:p>
+    <w:p>
+      <w:pPr>
+        <w:pStyle w:val="Prrafodelista"/>
+        <w:jc w:val="both"/>
+        <w:rPr>
+          <w:rFonts w:asciiTheme="majorHAnsi" w:hAnsiTheme="majorHAnsi" w:cstheme="majorHAnsi"/>
+          <w:sz w:val="24"/>
+          <w:szCs w:val="24"/>
+        </w:rPr>
+      </w:pPr>
+    </w:p>
+    <w:p>
+      <w:pPr>
+        <w:pStyle w:val="Prrafodelista"/>
+        <w:jc w:val="both"/>
+        <w:rPr>
+          <w:rFonts w:asciiTheme="majorHAnsi" w:hAnsiTheme="majorHAnsi" w:cstheme="majorHAnsi"/>
+          <w:sz w:val="24"/>
+          <w:szCs w:val="24"/>
+        </w:rPr>
+      </w:pPr>
+    </w:p>
+    <w:p>
+      <w:pPr>
+        <w:pStyle w:val="Prrafodelista"/>
+        <w:jc w:val="both"/>
+        <w:rPr>
+          <w:rFonts w:asciiTheme="majorHAnsi" w:hAnsiTheme="majorHAnsi" w:cstheme="majorHAnsi"/>
+          <w:sz w:val="24"/>
+          <w:szCs w:val="24"/>
+        </w:rPr>
+      </w:pPr>
+    </w:p>
+    <w:p>
+      <w:pPr>
+        <w:pStyle w:val="Prrafodelista"/>
+        <w:jc w:val="both"/>
+        <w:rPr>
+          <w:rFonts w:asciiTheme="majorHAnsi" w:hAnsiTheme="majorHAnsi" w:cstheme="majorHAnsi"/>
+          <w:sz w:val="24"/>
+          <w:szCs w:val="24"/>
+        </w:rPr>
+      </w:pPr>
+    </w:p>
+    <w:p>
+      <w:pPr>
+        <w:pStyle w:val="Prrafodelista"/>
+        <w:jc w:val="both"/>
+        <w:rPr>
+          <w:rFonts w:asciiTheme="majorHAnsi" w:hAnsiTheme="majorHAnsi" w:cstheme="majorHAnsi"/>
+          <w:sz w:val="24"/>
+          <w:szCs w:val="24"/>
+        </w:rPr>
+      </w:pPr>
+    </w:p>
+    <w:p>
+      <w:pPr>
+        <w:pStyle w:val="Prrafodelista"/>
+        <w:jc w:val="both"/>
+        <w:rPr>
+          <w:rFonts w:asciiTheme="majorHAnsi" w:hAnsiTheme="majorHAnsi" w:cstheme="majorHAnsi"/>
+          <w:sz w:val="24"/>
+          <w:szCs w:val="24"/>
+        </w:rPr>
+      </w:pPr>
+    </w:p>
+    <w:p>
+      <w:pPr>
+        <w:pStyle w:val="Prrafodelista"/>
+        <w:jc w:val="both"/>
+        <w:rPr>
+          <w:rFonts w:asciiTheme="majorHAnsi" w:hAnsiTheme="majorHAnsi" w:cstheme="majorHAnsi"/>
+          <w:sz w:val="24"/>
+          <w:szCs w:val="24"/>
+        </w:rPr>
+      </w:pPr>
+    </w:p>
+    <w:p>
+      <w:pPr>
+        <w:pStyle w:val="Prrafodelista"/>
+        <w:jc w:val="both"/>
+        <w:rPr>
+          <w:rFonts w:asciiTheme="majorHAnsi" w:hAnsiTheme="majorHAnsi" w:cstheme="majorHAnsi"/>
+          <w:sz w:val="24"/>
+          <w:szCs w:val="24"/>
+        </w:rPr>
+      </w:pPr>
+    </w:p>
+    <w:p>
+      <w:pPr>
+        <w:pStyle w:val="Prrafodelista"/>
+        <w:jc w:val="both"/>
+        <w:rPr>
+          <w:rFonts w:asciiTheme="majorHAnsi" w:hAnsiTheme="majorHAnsi" w:cstheme="majorHAnsi"/>
+          <w:sz w:val="24"/>
+          <w:szCs w:val="24"/>
+        </w:rPr>
+      </w:pPr>
+    </w:p>
+    <w:p>
+      <w:pPr>
+        <w:pStyle w:val="Prrafodelista"/>
+        <w:jc w:val="both"/>
+        <w:rPr>
+          <w:rFonts w:asciiTheme="majorHAnsi" w:hAnsiTheme="majorHAnsi" w:cstheme="majorHAnsi"/>
+          <w:sz w:val="24"/>
+          <w:szCs w:val="24"/>
+        </w:rPr>
+      </w:pPr>
+    </w:p>
+    <w:p>
+      <w:pPr>
+        <w:pStyle w:val="Prrafodelista"/>
+        <w:jc w:val="both"/>
+        <w:rPr>
+          <w:rFonts w:asciiTheme="majorHAnsi" w:hAnsiTheme="majorHAnsi" w:cstheme="majorHAnsi"/>
+          <w:sz w:val="24"/>
+          <w:szCs w:val="24"/>
+        </w:rPr>
+      </w:pPr>
+    </w:p>
+    <w:p>
+      <w:pPr>
+        <w:pStyle w:val="Prrafodelista"/>
+        <w:jc w:val="both"/>
+        <w:rPr>
+          <w:rFonts w:asciiTheme="majorHAnsi" w:hAnsiTheme="majorHAnsi" w:cstheme="majorHAnsi"/>
+          <w:sz w:val="24"/>
+          <w:szCs w:val="24"/>
+        </w:rPr>
+      </w:pPr>
+    </w:p>
+    <w:p>
+      <w:pPr>
+        <w:pStyle w:val="Prrafodelista"/>
+        <w:jc w:val="both"/>
+        <w:rPr>
+          <w:rFonts w:asciiTheme="majorHAnsi" w:hAnsiTheme="majorHAnsi" w:cstheme="majorHAnsi"/>
+          <w:sz w:val="24"/>
+          <w:szCs w:val="24"/>
+        </w:rPr>
+      </w:pPr>
+    </w:p>
+    <w:p>
+      <w:pPr>
+        <w:pStyle w:val="Prrafodelista"/>
+        <w:jc w:val="both"/>
+        <w:rPr>
+          <w:rFonts w:asciiTheme="majorHAnsi" w:hAnsiTheme="majorHAnsi" w:cstheme="majorHAnsi"/>
+          <w:sz w:val="24"/>
+          <w:szCs w:val="24"/>
+        </w:rPr>
+      </w:pPr>
+    </w:p>
+    <w:p>
+      <w:pPr>
+        <w:pStyle w:val="Prrafodelista"/>
+        <w:numPr>
+          <w:ilvl w:val="0"/>
+          <w:numId w:val="20"/>
+        </w:numPr>
+        <w:jc w:val="both"/>
+        <w:rPr>
+          <w:rFonts w:asciiTheme="majorHAnsi" w:hAnsiTheme="majorHAnsi" w:cstheme="majorHAnsi"/>
+          <w:sz w:val="24"/>
+          <w:szCs w:val="24"/>
+        </w:rPr>
+      </w:pPr>
+      <w:r>
+        <w:rPr>
+          <w:rFonts w:asciiTheme="majorHAnsi" w:hAnsiTheme="majorHAnsi" w:cstheme="majorHAnsi"/>
+          <w:noProof/>
+          <w:sz w:val="24"/>
+          <w:szCs w:val="24"/>
+        </w:rPr>
+        <w:drawing>
+          <wp:anchor distT="0" distB="0" distL="114300" distR="114300" simplePos="0" relativeHeight="251671552" behindDoc="0" locked="0" layoutInCell="1" allowOverlap="1" wp14:anchorId="49A32497" wp14:editId="3C4B55BF">
+            <wp:simplePos x="0" y="0"/>
+            <wp:positionH relativeFrom="margin">
+              <wp:align>center</wp:align>
+            </wp:positionH>
+            <wp:positionV relativeFrom="margin">
+              <wp:posOffset>4032885</wp:posOffset>
+            </wp:positionV>
+            <wp:extent cx="3981450" cy="3146722"/>
+            <wp:effectExtent l="0" t="0" r="0" b="0"/>
+            <wp:wrapSquare wrapText="bothSides"/>
+            <wp:docPr id="14" name="Imagen 14" descr="Captura de pantalla de un celular&#10;&#10;Descripción generada automáticamente"/>
+            <wp:cNvGraphicFramePr>
+              <a:graphicFrameLocks xmlns:a="http://schemas.openxmlformats.org/drawingml/2006/main" noChangeAspect="1"/>
+            </wp:cNvGraphicFramePr>
+            <a:graphic xmlns:a="http://schemas.openxmlformats.org/drawingml/2006/main">
+              <a:graphicData uri="http://schemas.openxmlformats.org/drawingml/2006/picture">
+                <pic:pic xmlns:pic="http://schemas.openxmlformats.org/drawingml/2006/picture">
+                  <pic:nvPicPr>
+                    <pic:cNvPr id="14" name="14.jpeg"/>
+                    <pic:cNvPicPr/>
+                  </pic:nvPicPr>
+                  <pic:blipFill>
+                    <a:blip r:embed="rId19" cstate="print">
+                      <a:extLst>
+                        <a:ext uri="{28A0092B-C50C-407E-A947-70E740481C1C}">
+                          <a14:useLocalDpi xmlns:a14="http://schemas.microsoft.com/office/drawing/2010/main" val="0"/>
+                        </a:ext>
+                      </a:extLst>
+                    </a:blip>
+                    <a:stretch>
+                      <a:fillRect/>
+                    </a:stretch>
+                  </pic:blipFill>
+                  <pic:spPr>
+                    <a:xfrm>
+                      <a:off x="0" y="0"/>
+                      <a:ext cx="3981450" cy="3146722"/>
+                    </a:xfrm>
+                    <a:prstGeom prst="rect">
+                      <a:avLst/>
+                    </a:prstGeom>
+                  </pic:spPr>
+                </pic:pic>
+              </a:graphicData>
+            </a:graphic>
+          </wp:anchor>
+        </w:drawing>
+      </w:r>
+      <w:r>
+        <w:rPr>
+          <w:rFonts w:asciiTheme="majorHAnsi" w:hAnsiTheme="majorHAnsi" w:cstheme="majorHAnsi"/>
+          <w:sz w:val="24"/>
+          <w:szCs w:val="24"/>
+        </w:rPr>
+        <w:t xml:space="preserve">Esta es la pantalla para agregar una sucursal al sistema. Como se muestra en la anterior imagen, tendrá todos los datos correspondientes para agregar una sucursal correctamente. </w:t>
+      </w:r>
+      <w:r>
+        <w:rPr>
+          <w:rFonts w:asciiTheme="majorHAnsi" w:hAnsiTheme="majorHAnsi" w:cstheme="majorHAnsi"/>
+          <w:sz w:val="24"/>
+          <w:szCs w:val="24"/>
+        </w:rPr>
+        <w:t xml:space="preserve">Además, dos opciones para las acciones correspondientes: agregar dicha sucursal, y regresar al menú principal del programa. </w:t>
+      </w:r>
+    </w:p>
+    <w:p>
+      <w:pPr>
+        <w:jc w:val="both"/>
+        <w:rPr>
+          <w:rFonts w:asciiTheme="majorHAnsi" w:hAnsiTheme="majorHAnsi" w:cstheme="majorHAnsi"/>
+          <w:sz w:val="24"/>
+          <w:szCs w:val="24"/>
+        </w:rPr>
+      </w:pPr>
+    </w:p>
+    <w:p>
+      <w:pPr>
+        <w:pStyle w:val="Prrafodelista"/>
+        <w:numPr>
+          <w:ilvl w:val="0"/>
+          <w:numId w:val="20"/>
+        </w:numPr>
+        <w:jc w:val="both"/>
+        <w:rPr>
+          <w:rFonts w:asciiTheme="majorHAnsi" w:hAnsiTheme="majorHAnsi" w:cstheme="majorHAnsi"/>
+          <w:sz w:val="24"/>
+          <w:szCs w:val="24"/>
+        </w:rPr>
+      </w:pPr>
+      <w:r>
+        <w:rPr>
+          <w:noProof/>
+        </w:rPr>
+        <w:drawing>
+          <wp:anchor distT="0" distB="0" distL="114300" distR="114300" simplePos="0" relativeHeight="251672576" behindDoc="0" locked="0" layoutInCell="1" allowOverlap="1" wp14:anchorId="2FED43AE" wp14:editId="6ADBADE5">
+            <wp:simplePos x="1076325" y="1200150"/>
+            <wp:positionH relativeFrom="margin">
+              <wp:align>left</wp:align>
+            </wp:positionH>
+            <wp:positionV relativeFrom="margin">
+              <wp:align>top</wp:align>
+            </wp:positionV>
+            <wp:extent cx="4230624" cy="4114800"/>
+            <wp:effectExtent l="0" t="0" r="0" b="0"/>
+            <wp:wrapSquare wrapText="bothSides"/>
+            <wp:docPr id="15" name="Imagen 15" descr="Captura de pantalla de un celular&#10;&#10;Descripción generada automáticamente"/>
+            <wp:cNvGraphicFramePr>
+              <a:graphicFrameLocks xmlns:a="http://schemas.openxmlformats.org/drawingml/2006/main" noChangeAspect="1"/>
+            </wp:cNvGraphicFramePr>
+            <a:graphic xmlns:a="http://schemas.openxmlformats.org/drawingml/2006/main">
+              <a:graphicData uri="http://schemas.openxmlformats.org/drawingml/2006/picture">
+                <pic:pic xmlns:pic="http://schemas.openxmlformats.org/drawingml/2006/picture">
+                  <pic:nvPicPr>
+                    <pic:cNvPr id="15" name="15.jpeg"/>
+                    <pic:cNvPicPr/>
+                  </pic:nvPicPr>
+                  <pic:blipFill>
+                    <a:blip r:embed="rId20" cstate="print">
+                      <a:extLst>
+                        <a:ext uri="{28A0092B-C50C-407E-A947-70E740481C1C}">
+                          <a14:useLocalDpi xmlns:a14="http://schemas.microsoft.com/office/drawing/2010/main" val="0"/>
+                        </a:ext>
+                      </a:extLst>
+                    </a:blip>
+                    <a:stretch>
+                      <a:fillRect/>
+                    </a:stretch>
+                  </pic:blipFill>
+                  <pic:spPr>
+                    <a:xfrm>
+                      <a:off x="0" y="0"/>
+                      <a:ext cx="4230624" cy="4114800"/>
+                    </a:xfrm>
+                    <a:prstGeom prst="rect">
+                      <a:avLst/>
+                    </a:prstGeom>
+                  </pic:spPr>
+                </pic:pic>
+              </a:graphicData>
+            </a:graphic>
+          </wp:anchor>
+        </w:drawing>
+      </w:r>
+      <w:r>
+        <w:rPr>
+          <w:rFonts w:asciiTheme="majorHAnsi" w:hAnsiTheme="majorHAnsi" w:cstheme="majorHAnsi"/>
+          <w:sz w:val="24"/>
+          <w:szCs w:val="24"/>
+        </w:rPr>
+        <w:t xml:space="preserve">Esta es la pantalla correspondiente para agregar correctamente un empleado con todos los datos que exige el programa. </w:t>
+      </w:r>
+      <w:r>
+        <w:rPr>
+          <w:rFonts w:asciiTheme="majorHAnsi" w:hAnsiTheme="majorHAnsi" w:cstheme="majorHAnsi"/>
+          <w:sz w:val="24"/>
+          <w:szCs w:val="24"/>
+        </w:rPr>
+        <w:t xml:space="preserve">De igual manera que los anteriores casos, tendrá dos botones con las acciones implementadas: agregar empleado o regresar al menú principal. </w:t>
+      </w:r>
+    </w:p>
+    <w:p>
+      <w:pPr>
+        <w:pStyle w:val="Prrafodelista"/>
+        <w:rPr>
+          <w:rFonts w:asciiTheme="majorHAnsi" w:hAnsiTheme="majorHAnsi" w:cstheme="majorHAnsi"/>
+          <w:sz w:val="24"/>
+          <w:szCs w:val="24"/>
+        </w:rPr>
+      </w:pPr>
+    </w:p>
+    <w:p>
+      <w:pPr>
+        <w:jc w:val="both"/>
+        <w:rPr>
+          <w:rFonts w:asciiTheme="majorHAnsi" w:hAnsiTheme="majorHAnsi" w:cstheme="majorHAnsi"/>
+          <w:sz w:val="24"/>
+          <w:szCs w:val="24"/>
+        </w:rPr>
+      </w:pPr>
+    </w:p>
+    <w:p>
+      <w:pPr>
+        <w:jc w:val="both"/>
+        <w:rPr>
+          <w:rFonts w:asciiTheme="majorHAnsi" w:hAnsiTheme="majorHAnsi" w:cstheme="majorHAnsi"/>
+          <w:sz w:val="24"/>
+          <w:szCs w:val="24"/>
+        </w:rPr>
+      </w:pPr>
+    </w:p>
+    <w:p>
+      <w:pPr>
+        <w:pStyle w:val="Prrafodelista"/>
+        <w:numPr>
+          <w:ilvl w:val="0"/>
+          <w:numId w:val="20"/>
+        </w:numPr>
+        <w:jc w:val="both"/>
+        <w:rPr>
+          <w:rFonts w:asciiTheme="majorHAnsi" w:hAnsiTheme="majorHAnsi" w:cstheme="majorHAnsi"/>
+          <w:sz w:val="24"/>
+          <w:szCs w:val="24"/>
+        </w:rPr>
+      </w:pPr>
+      <w:r>
+        <w:rPr>
+          <w:rFonts w:asciiTheme="majorHAnsi" w:hAnsiTheme="majorHAnsi" w:cstheme="majorHAnsi"/>
+          <w:noProof/>
+          <w:sz w:val="24"/>
+          <w:szCs w:val="24"/>
+        </w:rPr>
+        <w:drawing>
+          <wp:anchor distT="0" distB="0" distL="114300" distR="114300" simplePos="0" relativeHeight="251673600" behindDoc="0" locked="0" layoutInCell="1" allowOverlap="1" wp14:anchorId="7416B754" wp14:editId="0134DC8E">
+            <wp:simplePos x="0" y="0"/>
+            <wp:positionH relativeFrom="margin">
+              <wp:align>right</wp:align>
+            </wp:positionH>
+            <wp:positionV relativeFrom="margin">
+              <wp:posOffset>4434205</wp:posOffset>
+            </wp:positionV>
+            <wp:extent cx="3811905" cy="3295650"/>
+            <wp:effectExtent l="0" t="0" r="0" b="0"/>
+            <wp:wrapSquare wrapText="bothSides"/>
+            <wp:docPr id="16" name="Imagen 16" descr="Captura de pantalla de un celular&#10;&#10;Descripción generada automáticamente"/>
+            <wp:cNvGraphicFramePr>
+              <a:graphicFrameLocks xmlns:a="http://schemas.openxmlformats.org/drawingml/2006/main" noChangeAspect="1"/>
+            </wp:cNvGraphicFramePr>
+            <a:graphic xmlns:a="http://schemas.openxmlformats.org/drawingml/2006/main">
+              <a:graphicData uri="http://schemas.openxmlformats.org/drawingml/2006/picture">
+                <pic:pic xmlns:pic="http://schemas.openxmlformats.org/drawingml/2006/picture">
+                  <pic:nvPicPr>
+                    <pic:cNvPr id="16" name="16.jpeg"/>
+                    <pic:cNvPicPr/>
+                  </pic:nvPicPr>
+                  <pic:blipFill>
+                    <a:blip r:embed="rId21" cstate="print">
+                      <a:extLst>
+                        <a:ext uri="{28A0092B-C50C-407E-A947-70E740481C1C}">
+                          <a14:useLocalDpi xmlns:a14="http://schemas.microsoft.com/office/drawing/2010/main" val="0"/>
+                        </a:ext>
+                      </a:extLst>
+                    </a:blip>
+                    <a:stretch>
+                      <a:fillRect/>
+                    </a:stretch>
+                  </pic:blipFill>
+                  <pic:spPr>
+                    <a:xfrm>
+                      <a:off x="0" y="0"/>
+                      <a:ext cx="3811905" cy="3295650"/>
+                    </a:xfrm>
+                    <a:prstGeom prst="rect">
+                      <a:avLst/>
+                    </a:prstGeom>
+                  </pic:spPr>
+                </pic:pic>
+              </a:graphicData>
+            </a:graphic>
+            <wp14:sizeRelH relativeFrom="margin">
+              <wp14:pctWidth>0</wp14:pctWidth>
+            </wp14:sizeRelH>
+            <wp14:sizeRelV relativeFrom="margin">
+              <wp14:pctHeight>0</wp14:pctHeight>
+            </wp14:sizeRelV>
+          </wp:anchor>
+        </w:drawing>
+      </w:r>
+      <w:r>
+        <w:rPr>
+          <w:rFonts w:asciiTheme="majorHAnsi" w:hAnsiTheme="majorHAnsi" w:cstheme="majorHAnsi"/>
+          <w:sz w:val="24"/>
+          <w:szCs w:val="24"/>
+        </w:rPr>
+        <w:t xml:space="preserve">Esta es la pantalla para agregar un cliente al sistema. Como se puede ver, cuenta con todos los atributos mencionados con anterioridad en los requerimientos funcionales. Además, se tiene en cuenta un botón extra para regresar al menú principal del programa en cuestión. </w:t>
+      </w:r>
+    </w:p>
+    <w:p>
+      <w:pPr>
+        <w:jc w:val="both"/>
+        <w:rPr>
+          <w:rFonts w:asciiTheme="majorHAnsi" w:hAnsiTheme="majorHAnsi" w:cstheme="majorHAnsi"/>
+          <w:sz w:val="24"/>
+          <w:szCs w:val="24"/>
+        </w:rPr>
+      </w:pPr>
+    </w:p>
+    <w:p>
+      <w:pPr>
+        <w:jc w:val="both"/>
+        <w:rPr>
+          <w:rFonts w:asciiTheme="majorHAnsi" w:hAnsiTheme="majorHAnsi" w:cstheme="majorHAnsi"/>
+          <w:sz w:val="24"/>
+          <w:szCs w:val="24"/>
+        </w:rPr>
+      </w:pPr>
+    </w:p>
+    <w:p>
+      <w:pPr>
+        <w:jc w:val="both"/>
+        <w:rPr>
+          <w:rFonts w:asciiTheme="majorHAnsi" w:hAnsiTheme="majorHAnsi" w:cstheme="majorHAnsi"/>
+          <w:sz w:val="24"/>
+          <w:szCs w:val="24"/>
+        </w:rPr>
+      </w:pPr>
+      <w:r>
+        <w:rPr>
+          <w:rFonts w:asciiTheme="majorHAnsi" w:hAnsiTheme="majorHAnsi" w:cstheme="majorHAnsi"/>
+          <w:noProof/>
+          <w:sz w:val="24"/>
+          <w:szCs w:val="24"/>
+        </w:rPr>
+        <w:lastRenderedPageBreak/>
+        <w:drawing>
+          <wp:anchor distT="0" distB="0" distL="114300" distR="114300" simplePos="0" relativeHeight="251674624" behindDoc="0" locked="0" layoutInCell="1" allowOverlap="1" wp14:anchorId="0605A9B4" wp14:editId="673CBFF2">
+            <wp:simplePos x="1076325" y="895350"/>
+            <wp:positionH relativeFrom="margin">
+              <wp:align>left</wp:align>
+            </wp:positionH>
+            <wp:positionV relativeFrom="margin">
+              <wp:align>top</wp:align>
+            </wp:positionV>
+            <wp:extent cx="3200400" cy="2084832"/>
+            <wp:effectExtent l="0" t="0" r="0" b="0"/>
+            <wp:wrapSquare wrapText="bothSides"/>
+            <wp:docPr id="17" name="Imagen 17" descr="Captura de pantalla de un celular&#10;&#10;Descripción generada automáticamente"/>
+            <wp:cNvGraphicFramePr>
+              <a:graphicFrameLocks xmlns:a="http://schemas.openxmlformats.org/drawingml/2006/main" noChangeAspect="1"/>
+            </wp:cNvGraphicFramePr>
+            <a:graphic xmlns:a="http://schemas.openxmlformats.org/drawingml/2006/main">
+              <a:graphicData uri="http://schemas.openxmlformats.org/drawingml/2006/picture">
+                <pic:pic xmlns:pic="http://schemas.openxmlformats.org/drawingml/2006/picture">
+                  <pic:nvPicPr>
+                    <pic:cNvPr id="17" name="17.jpeg"/>
+                    <pic:cNvPicPr/>
+                  </pic:nvPicPr>
+                  <pic:blipFill>
+                    <a:blip r:embed="rId22" cstate="print">
+                      <a:extLst>
+                        <a:ext uri="{28A0092B-C50C-407E-A947-70E740481C1C}">
+                          <a14:useLocalDpi xmlns:a14="http://schemas.microsoft.com/office/drawing/2010/main" val="0"/>
+                        </a:ext>
+                      </a:extLst>
+                    </a:blip>
+                    <a:stretch>
+                      <a:fillRect/>
+                    </a:stretch>
+                  </pic:blipFill>
+                  <pic:spPr>
+                    <a:xfrm>
+                      <a:off x="0" y="0"/>
+                      <a:ext cx="3200400" cy="2084832"/>
+                    </a:xfrm>
+                    <a:prstGeom prst="rect">
+                      <a:avLst/>
+                    </a:prstGeom>
+                  </pic:spPr>
+                </pic:pic>
+              </a:graphicData>
+            </a:graphic>
+          </wp:anchor>
+        </w:drawing>
+      </w:r>
+    </w:p>
+    <w:p>
+      <w:pPr>
+        <w:pStyle w:val="Prrafodelista"/>
+        <w:numPr>
+          <w:ilvl w:val="0"/>
+          <w:numId w:val="20"/>
+        </w:numPr>
+        <w:jc w:val="both"/>
+        <w:rPr>
+          <w:rFonts w:asciiTheme="majorHAnsi" w:hAnsiTheme="majorHAnsi" w:cstheme="majorHAnsi"/>
+          <w:sz w:val="24"/>
+          <w:szCs w:val="24"/>
+        </w:rPr>
+      </w:pPr>
+      <w:r>
+        <w:rPr>
+          <w:rFonts w:asciiTheme="majorHAnsi" w:hAnsiTheme="majorHAnsi" w:cstheme="majorHAnsi"/>
+          <w:sz w:val="24"/>
+          <w:szCs w:val="24"/>
+        </w:rPr>
+        <w:t>Esta es la pantalla para cualquier acción que se pueda realizar</w:t>
+      </w:r>
+      <w:r>
+        <w:rPr>
+          <w:rFonts w:asciiTheme="majorHAnsi" w:hAnsiTheme="majorHAnsi" w:cstheme="majorHAnsi"/>
+          <w:sz w:val="24"/>
+          <w:szCs w:val="24"/>
+        </w:rPr>
+        <w:t xml:space="preserve"> al buscar, ya sea un banco, sucursal, banco, etc… </w:t>
+      </w:r>
+      <w:r>
+        <w:rPr>
+          <w:rFonts w:asciiTheme="majorHAnsi" w:hAnsiTheme="majorHAnsi" w:cstheme="majorHAnsi"/>
+          <w:sz w:val="24"/>
+          <w:szCs w:val="24"/>
+        </w:rPr>
+        <w:t>Una ventana es por Id, y la otra por el nombre del objeto como tal que se esta buscando</w:t>
+      </w:r>
+      <w:r>
+        <w:rPr>
+          <w:rFonts w:asciiTheme="majorHAnsi" w:hAnsiTheme="majorHAnsi" w:cstheme="majorHAnsi"/>
+          <w:sz w:val="24"/>
+          <w:szCs w:val="24"/>
+        </w:rPr>
+        <w:t xml:space="preserve">. </w:t>
+      </w:r>
+    </w:p>
+    <w:p>
+      <w:pPr>
+        <w:jc w:val="both"/>
+        <w:rPr>
+          <w:rFonts w:asciiTheme="majorHAnsi" w:hAnsiTheme="majorHAnsi" w:cstheme="majorHAnsi"/>
+          <w:sz w:val="24"/>
+          <w:szCs w:val="24"/>
+        </w:rPr>
+      </w:pPr>
+    </w:p>
+    <w:p>
+      <w:pPr>
+        <w:jc w:val="both"/>
+        <w:rPr>
+          <w:rFonts w:asciiTheme="majorHAnsi" w:hAnsiTheme="majorHAnsi" w:cstheme="majorHAnsi"/>
+          <w:sz w:val="24"/>
+          <w:szCs w:val="24"/>
+        </w:rPr>
+      </w:pPr>
+    </w:p>
+    <w:p>
+      <w:pPr>
+        <w:jc w:val="both"/>
+        <w:rPr>
+          <w:rFonts w:asciiTheme="majorHAnsi" w:hAnsiTheme="majorHAnsi" w:cstheme="majorHAnsi"/>
+          <w:sz w:val="24"/>
+          <w:szCs w:val="24"/>
+        </w:rPr>
+      </w:pPr>
+    </w:p>
+    <w:p>
+      <w:pPr>
+        <w:pStyle w:val="Prrafodelista"/>
+        <w:numPr>
+          <w:ilvl w:val="0"/>
+          <w:numId w:val="20"/>
+        </w:numPr>
+        <w:jc w:val="both"/>
+        <w:rPr>
+          <w:rFonts w:asciiTheme="majorHAnsi" w:hAnsiTheme="majorHAnsi" w:cstheme="majorHAnsi"/>
+          <w:sz w:val="24"/>
+          <w:szCs w:val="24"/>
+        </w:rPr>
+      </w:pPr>
+      <w:r>
+        <w:rPr>
+          <w:noProof/>
+        </w:rPr>
+        <w:drawing>
+          <wp:anchor distT="0" distB="0" distL="114300" distR="114300" simplePos="0" relativeHeight="251675648" behindDoc="0" locked="0" layoutInCell="1" allowOverlap="1" wp14:anchorId="1E2E9F7A" wp14:editId="2D78B49D">
+            <wp:simplePos x="0" y="0"/>
+            <wp:positionH relativeFrom="margin">
+              <wp:align>right</wp:align>
+            </wp:positionH>
+            <wp:positionV relativeFrom="margin">
+              <wp:posOffset>2529205</wp:posOffset>
+            </wp:positionV>
+            <wp:extent cx="3318510" cy="2162175"/>
+            <wp:effectExtent l="0" t="0" r="0" b="9525"/>
+            <wp:wrapSquare wrapText="bothSides"/>
+            <wp:docPr id="18" name="Imagen 18" descr="Captura de pantalla de un celular&#10;&#10;Descripción generada automáticamente"/>
+            <wp:cNvGraphicFramePr>
+              <a:graphicFrameLocks xmlns:a="http://schemas.openxmlformats.org/drawingml/2006/main" noChangeAspect="1"/>
+            </wp:cNvGraphicFramePr>
+            <a:graphic xmlns:a="http://schemas.openxmlformats.org/drawingml/2006/main">
+              <a:graphicData uri="http://schemas.openxmlformats.org/drawingml/2006/picture">
+                <pic:pic xmlns:pic="http://schemas.openxmlformats.org/drawingml/2006/picture">
+                  <pic:nvPicPr>
+                    <pic:cNvPr id="18" name="18.jpeg"/>
+                    <pic:cNvPicPr/>
+                  </pic:nvPicPr>
+                  <pic:blipFill>
+                    <a:blip r:embed="rId23" cstate="print">
+                      <a:extLst>
+                        <a:ext uri="{28A0092B-C50C-407E-A947-70E740481C1C}">
+                          <a14:useLocalDpi xmlns:a14="http://schemas.microsoft.com/office/drawing/2010/main" val="0"/>
+                        </a:ext>
+                      </a:extLst>
+                    </a:blip>
+                    <a:stretch>
+                      <a:fillRect/>
+                    </a:stretch>
+                  </pic:blipFill>
+                  <pic:spPr>
+                    <a:xfrm>
+                      <a:off x="0" y="0"/>
+                      <a:ext cx="3318510" cy="2162175"/>
+                    </a:xfrm>
+                    <a:prstGeom prst="rect">
+                      <a:avLst/>
+                    </a:prstGeom>
+                  </pic:spPr>
+                </pic:pic>
+              </a:graphicData>
+            </a:graphic>
+            <wp14:sizeRelH relativeFrom="margin">
+              <wp14:pctWidth>0</wp14:pctWidth>
+            </wp14:sizeRelH>
+            <wp14:sizeRelV relativeFrom="margin">
+              <wp14:pctHeight>0</wp14:pctHeight>
+            </wp14:sizeRelV>
+          </wp:anchor>
+        </w:drawing>
+      </w:r>
+      <w:r>
+        <w:rPr>
+          <w:rFonts w:asciiTheme="majorHAnsi" w:hAnsiTheme="majorHAnsi" w:cstheme="majorHAnsi"/>
+          <w:sz w:val="24"/>
+          <w:szCs w:val="24"/>
+        </w:rPr>
+        <w:t xml:space="preserve">Pantalla número 18 que muestra la interfaz resultante cuando el usuario desee eliminar algún objeto. Como se especifica en los requerimientos funcionales, se le pedirá el id para buscar este objeto y ser eliminado. Es decir, aquí se está implementando 2 métodos en uno para hacer mas eficiente el programa. </w:t>
+      </w:r>
+    </w:p>
+    <w:p>
+      <w:pPr>
+        <w:pStyle w:val="Prrafodelista"/>
+        <w:jc w:val="both"/>
+        <w:rPr>
+          <w:rFonts w:asciiTheme="majorHAnsi" w:hAnsiTheme="majorHAnsi" w:cstheme="majorHAnsi"/>
+          <w:sz w:val="24"/>
+          <w:szCs w:val="24"/>
+        </w:rPr>
+      </w:pPr>
+    </w:p>
+    <w:p>
+      <w:pPr>
+        <w:pStyle w:val="Prrafodelista"/>
+        <w:jc w:val="both"/>
+        <w:rPr>
+          <w:rFonts w:asciiTheme="majorHAnsi" w:hAnsiTheme="majorHAnsi" w:cstheme="majorHAnsi"/>
+          <w:sz w:val="24"/>
+          <w:szCs w:val="24"/>
+        </w:rPr>
+      </w:pPr>
+    </w:p>
+    <w:p>
+      <w:pPr>
+        <w:pStyle w:val="Prrafodelista"/>
+        <w:jc w:val="both"/>
+        <w:rPr>
+          <w:rFonts w:asciiTheme="majorHAnsi" w:hAnsiTheme="majorHAnsi" w:cstheme="majorHAnsi"/>
+          <w:sz w:val="24"/>
+          <w:szCs w:val="24"/>
+        </w:rPr>
+      </w:pPr>
+    </w:p>
+    <w:p>
+      <w:pPr>
+        <w:pStyle w:val="Prrafodelista"/>
+        <w:jc w:val="both"/>
+        <w:rPr>
+          <w:rFonts w:asciiTheme="majorHAnsi" w:hAnsiTheme="majorHAnsi" w:cstheme="majorHAnsi"/>
+          <w:sz w:val="24"/>
+          <w:szCs w:val="24"/>
+        </w:rPr>
+      </w:pPr>
+    </w:p>
+    <w:p>
+      <w:pPr>
+        <w:pStyle w:val="Prrafodelista"/>
+        <w:numPr>
+          <w:ilvl w:val="0"/>
+          <w:numId w:val="20"/>
+        </w:numPr>
+        <w:jc w:val="both"/>
+        <w:rPr>
+          <w:rFonts w:asciiTheme="majorHAnsi" w:hAnsiTheme="majorHAnsi" w:cstheme="majorHAnsi"/>
+          <w:sz w:val="24"/>
+          <w:szCs w:val="24"/>
+        </w:rPr>
+      </w:pPr>
+      <w:r>
+        <w:rPr>
+          <w:rFonts w:asciiTheme="majorHAnsi" w:hAnsiTheme="majorHAnsi" w:cstheme="majorHAnsi"/>
+          <w:noProof/>
+          <w:sz w:val="24"/>
+          <w:szCs w:val="24"/>
+        </w:rPr>
+        <w:drawing>
+          <wp:anchor distT="0" distB="0" distL="114300" distR="114300" simplePos="0" relativeHeight="251676672" behindDoc="0" locked="0" layoutInCell="1" allowOverlap="1" wp14:anchorId="7DC18E02" wp14:editId="0D0B00A0">
+            <wp:simplePos x="0" y="0"/>
+            <wp:positionH relativeFrom="margin">
+              <wp:align>left</wp:align>
+            </wp:positionH>
+            <wp:positionV relativeFrom="margin">
+              <wp:posOffset>5659755</wp:posOffset>
+            </wp:positionV>
+            <wp:extent cx="3200400" cy="2084832"/>
+            <wp:effectExtent l="0" t="0" r="0" b="0"/>
+            <wp:wrapSquare wrapText="bothSides"/>
+            <wp:docPr id="19" name="Imagen 19" descr="Captura de pantalla de un celular&#10;&#10;Descripción generada automáticamente"/>
+            <wp:cNvGraphicFramePr>
+              <a:graphicFrameLocks xmlns:a="http://schemas.openxmlformats.org/drawingml/2006/main" noChangeAspect="1"/>
+            </wp:cNvGraphicFramePr>
+            <a:graphic xmlns:a="http://schemas.openxmlformats.org/drawingml/2006/main">
+              <a:graphicData uri="http://schemas.openxmlformats.org/drawingml/2006/picture">
+                <pic:pic xmlns:pic="http://schemas.openxmlformats.org/drawingml/2006/picture">
+                  <pic:nvPicPr>
+                    <pic:cNvPr id="19" name="19.jpeg"/>
+                    <pic:cNvPicPr/>
+                  </pic:nvPicPr>
+                  <pic:blipFill>
+                    <a:blip r:embed="rId24" cstate="print">
+                      <a:extLst>
+                        <a:ext uri="{28A0092B-C50C-407E-A947-70E740481C1C}">
+                          <a14:useLocalDpi xmlns:a14="http://schemas.microsoft.com/office/drawing/2010/main" val="0"/>
+                        </a:ext>
+                      </a:extLst>
+                    </a:blip>
+                    <a:stretch>
+                      <a:fillRect/>
+                    </a:stretch>
+                  </pic:blipFill>
+                  <pic:spPr>
+                    <a:xfrm>
+                      <a:off x="0" y="0"/>
+                      <a:ext cx="3200400" cy="2084832"/>
+                    </a:xfrm>
+                    <a:prstGeom prst="rect">
+                      <a:avLst/>
+                    </a:prstGeom>
+                  </pic:spPr>
+                </pic:pic>
+              </a:graphicData>
+            </a:graphic>
+          </wp:anchor>
+        </w:drawing>
+      </w:r>
+      <w:r>
+        <w:rPr>
+          <w:rFonts w:asciiTheme="majorHAnsi" w:hAnsiTheme="majorHAnsi" w:cstheme="majorHAnsi"/>
+          <w:sz w:val="24"/>
+          <w:szCs w:val="24"/>
+        </w:rPr>
+        <w:t xml:space="preserve">Esta es la pantalla resultante cuando el usuario desee generar un informe para un objeto en concreto. Buscando el Id, estaríamos aplicando dos requerimientos funcionales en uno para hacer de este programa no solo eficaz, sino también rápido en su manejo. </w:t>
       </w:r>
     </w:p>
     <w:sectPr>
@@ -10015,4 +11071,16 @@
     </a:ext>
   </a:extLst>
 </a:theme>
+</file>
+
+<file path=customXml/item1.xml><?xml version="1.0" encoding="utf-8"?>
+<b:Sources xmlns:b="http://schemas.openxmlformats.org/officeDocument/2006/bibliography" xmlns="http://schemas.openxmlformats.org/officeDocument/2006/bibliography" SelectedStyle="\APASixthEditionOfficeOnline.xsl" StyleName="APA" Version="6"/>
+</file>
+
+<file path=customXml/itemProps1.xml><?xml version="1.0" encoding="utf-8"?>
+<ds:datastoreItem xmlns:ds="http://schemas.openxmlformats.org/officeDocument/2006/customXml" ds:itemID="{782B23B2-C5F9-49CB-AFC9-F738F4FE304D}">
+  <ds:schemaRefs>
+    <ds:schemaRef ds:uri="http://schemas.openxmlformats.org/officeDocument/2006/bibliography"/>
+  </ds:schemaRefs>
+</ds:datastoreItem>
 </file>
</xml_diff>